<commit_message>
Primeras clases orgnaizadas, viendo de todo! etiquetas
</commit_message>
<xml_diff>
--- a/TEMARIO.docx
+++ b/TEMARIO.docx
@@ -2,379 +2,297 @@
 <file path=word/document.xml><?xml version="1.0" encoding="utf-8"?>
 <w:document xmlns:wpc="http://schemas.microsoft.com/office/word/2010/wordprocessingCanvas" xmlns:cx="http://schemas.microsoft.com/office/drawing/2014/chartex" xmlns:cx1="http://schemas.microsoft.com/office/drawing/2015/9/8/chartex" xmlns:cx2="http://schemas.microsoft.com/office/drawing/2015/10/21/chartex" xmlns:cx3="http://schemas.microsoft.com/office/drawing/2016/5/9/chartex" xmlns:cx4="http://schemas.microsoft.com/office/drawing/2016/5/10/chartex" xmlns:cx5="http://schemas.microsoft.com/office/drawing/2016/5/11/chartex" xmlns:cx6="http://schemas.microsoft.com/office/drawing/2016/5/12/chartex" xmlns:cx7="http://schemas.microsoft.com/office/drawing/2016/5/13/chartex" xmlns:cx8="http://schemas.microsoft.com/office/drawing/2016/5/14/chartex" xmlns:mc="http://schemas.openxmlformats.org/markup-compatibility/2006" xmlns:aink="http://schemas.microsoft.com/office/drawing/2016/ink" xmlns:am3d="http://schemas.microsoft.com/office/drawing/2017/model3d" xmlns:o="urn:schemas-microsoft-com:office:office" xmlns:r="http://schemas.openxmlformats.org/officeDocument/2006/relationships" xmlns:m="http://schemas.openxmlformats.org/officeDocument/2006/math" xmlns:v="urn:schemas-microsoft-com:vml" xmlns:wp14="http://schemas.microsoft.com/office/word/2010/wordprocessingDrawing" xmlns:wp="http://schemas.openxmlformats.org/drawingml/2006/wordprocessingDrawing" xmlns:w10="urn:schemas-microsoft-com:office:word" xmlns:w="http://schemas.openxmlformats.org/wordprocessingml/2006/main" xmlns:w14="http://schemas.microsoft.com/office/word/2010/wordml" xmlns:w15="http://schemas.microsoft.com/office/word/2012/wordml" xmlns:w16cex="http://schemas.microsoft.com/office/word/2018/wordml/cex" xmlns:w16cid="http://schemas.microsoft.com/office/word/2016/wordml/cid" xmlns:w16="http://schemas.microsoft.com/office/word/2018/wordml" xmlns:w16sdtdh="http://schemas.microsoft.com/office/word/2020/wordml/sdtdatahash" xmlns:w16se="http://schemas.microsoft.com/office/word/2015/wordml/symex" xmlns:wpg="http://schemas.microsoft.com/office/word/2010/wordprocessingGroup" xmlns:wpi="http://schemas.microsoft.com/office/word/2010/wordprocessingInk" xmlns:wne="http://schemas.microsoft.com/office/word/2006/wordml" xmlns:wps="http://schemas.microsoft.com/office/word/2010/wordprocessingShape" mc:Ignorable="w14 w15 w16se w16cid w16 w16cex w16sdtdh wp14">
   <w:body>
+    <w:p>
+      <w:r>
+        <w:rPr>
+          <w:rFonts w:ascii="Segoe UI Emoji" w:hAnsi="Segoe UI Emoji" w:cs="Segoe UI Emoji"/>
+        </w:rPr>
+        <w:t>🔴</w:t>
+      </w:r>
+      <w:r>
+        <w:t xml:space="preserve"> Fundamentos HTML -    • Curso HTML &amp; CSS </w:t>
+      </w:r>
+      <w:proofErr w:type="gramStart"/>
+      <w:r>
+        <w:t>( 1</w:t>
+      </w:r>
+      <w:proofErr w:type="gramEnd"/>
+      <w:r>
+        <w:t xml:space="preserve"> / 5 ): </w:t>
+      </w:r>
+      <w:proofErr w:type="spellStart"/>
+      <w:r>
+        <w:t>Fundament</w:t>
+      </w:r>
+      <w:proofErr w:type="spellEnd"/>
+      <w:r>
+        <w:t xml:space="preserve">...  </w:t>
+      </w:r>
+      <w:r>
+        <w:t xml:space="preserve"> 7:00hs</w:t>
+      </w:r>
+    </w:p>
+    <w:p>
+      <w:r>
+        <w:rPr>
+          <w:rFonts w:ascii="Segoe UI Emoji" w:hAnsi="Segoe UI Emoji" w:cs="Segoe UI Emoji"/>
+        </w:rPr>
+        <w:t>🔴</w:t>
+      </w:r>
+      <w:r>
+        <w:t xml:space="preserve"> Fundamentos CSS -    • Curso HTML &amp; CSS </w:t>
+      </w:r>
+      <w:proofErr w:type="gramStart"/>
+      <w:r>
+        <w:t>( 2</w:t>
+      </w:r>
+      <w:proofErr w:type="gramEnd"/>
+      <w:r>
+        <w:t xml:space="preserve"> / 5 ): </w:t>
+      </w:r>
+      <w:proofErr w:type="spellStart"/>
+      <w:r>
+        <w:t>Fundament</w:t>
+      </w:r>
+      <w:proofErr w:type="spellEnd"/>
+      <w:r>
+        <w:t xml:space="preserve">...  </w:t>
+      </w:r>
+      <w:r>
+        <w:t xml:space="preserve"> 10:00hs</w:t>
+      </w:r>
+    </w:p>
+    <w:p>
+      <w:r>
+        <w:rPr>
+          <w:rFonts w:ascii="Segoe UI Emoji" w:hAnsi="Segoe UI Emoji" w:cs="Segoe UI Emoji"/>
+        </w:rPr>
+        <w:t>🔴</w:t>
+      </w:r>
+      <w:r>
+        <w:t xml:space="preserve"> Unidades y Estilos CSS -    • Curso HTML &amp; CSS </w:t>
+      </w:r>
+      <w:proofErr w:type="gramStart"/>
+      <w:r>
+        <w:t>( 3</w:t>
+      </w:r>
+      <w:proofErr w:type="gramEnd"/>
+      <w:r>
+        <w:t xml:space="preserve"> / 5 ): Unidades ...  </w:t>
+      </w:r>
+      <w:r>
+        <w:t xml:space="preserve"> 9:00hs</w:t>
+      </w:r>
+    </w:p>
+    <w:p>
+      <w:r>
+        <w:rPr>
+          <w:rFonts w:ascii="Segoe UI Emoji" w:hAnsi="Segoe UI Emoji" w:cs="Segoe UI Emoji"/>
+        </w:rPr>
+        <w:t>🔴</w:t>
+      </w:r>
+      <w:r>
+        <w:t xml:space="preserve"> Efectos Visuales y Movimiento en CSS -    • Curso HTML &amp; CSS </w:t>
+      </w:r>
+      <w:proofErr w:type="gramStart"/>
+      <w:r>
+        <w:t>( 4</w:t>
+      </w:r>
+      <w:proofErr w:type="gramEnd"/>
+      <w:r>
+        <w:t xml:space="preserve"> / 5 ): Efectos V...  </w:t>
+      </w:r>
+      <w:r>
+        <w:t>10:00hs</w:t>
+      </w:r>
+    </w:p>
+    <w:p>
+      <w:r>
+        <w:rPr>
+          <w:rFonts w:ascii="Segoe UI Emoji" w:hAnsi="Segoe UI Emoji" w:cs="Segoe UI Emoji"/>
+        </w:rPr>
+        <w:t>🔴</w:t>
+      </w:r>
+      <w:r>
+        <w:t xml:space="preserve"> Responsive y Arquitectura CSS -    • Curso HTML &amp; CSS </w:t>
+      </w:r>
+      <w:proofErr w:type="gramStart"/>
+      <w:r>
+        <w:t>( 5</w:t>
+      </w:r>
+      <w:proofErr w:type="gramEnd"/>
+      <w:r>
+        <w:t xml:space="preserve"> / 5 ): </w:t>
+      </w:r>
+      <w:proofErr w:type="spellStart"/>
+      <w:r>
+        <w:t>Responsiv</w:t>
+      </w:r>
+      <w:proofErr w:type="spellEnd"/>
+      <w:r>
+        <w:t xml:space="preserve">...  </w:t>
+      </w:r>
+      <w:r>
+        <w:t>10:00hs</w:t>
+      </w:r>
+    </w:p>
+    <w:p>
+      <w:r>
+        <w:rPr>
+          <w:rFonts w:ascii="Segoe UI Emoji" w:hAnsi="Segoe UI Emoji" w:cs="Segoe UI Emoji"/>
+        </w:rPr>
+        <w:t>🔴</w:t>
+      </w:r>
+      <w:r>
+        <w:t xml:space="preserve"> </w:t>
+      </w:r>
+      <w:proofErr w:type="spellStart"/>
+      <w:r>
+        <w:t>Flexbox</w:t>
+      </w:r>
+      <w:proofErr w:type="spellEnd"/>
+      <w:r>
+        <w:t xml:space="preserve"> CSS -    • Curso </w:t>
+      </w:r>
+      <w:proofErr w:type="spellStart"/>
+      <w:r>
+        <w:t>Flexbox</w:t>
+      </w:r>
+      <w:proofErr w:type="spellEnd"/>
+      <w:r>
+        <w:t xml:space="preserve"> CSS  </w:t>
+      </w:r>
+    </w:p>
+    <w:p>
+      <w:r>
+        <w:rPr>
+          <w:rFonts w:ascii="Segoe UI Emoji" w:hAnsi="Segoe UI Emoji" w:cs="Segoe UI Emoji"/>
+        </w:rPr>
+        <w:t>🔴</w:t>
+      </w:r>
+      <w:r>
+        <w:t xml:space="preserve"> </w:t>
+      </w:r>
+      <w:proofErr w:type="spellStart"/>
+      <w:r>
+        <w:t>Grid</w:t>
+      </w:r>
+      <w:proofErr w:type="spellEnd"/>
+      <w:r>
+        <w:t xml:space="preserve"> CSS -    • Curso </w:t>
+      </w:r>
+      <w:proofErr w:type="spellStart"/>
+      <w:r>
+        <w:t>Grid</w:t>
+      </w:r>
+      <w:proofErr w:type="spellEnd"/>
+      <w:r>
+        <w:t xml:space="preserve"> CSS  </w:t>
+      </w:r>
+    </w:p>
+    <w:p>
+      <w:r>
+        <w:rPr>
+          <w:rFonts w:ascii="Segoe UI Emoji" w:hAnsi="Segoe UI Emoji" w:cs="Segoe UI Emoji"/>
+        </w:rPr>
+        <w:t>🔴</w:t>
+      </w:r>
+      <w:r>
+        <w:t xml:space="preserve"> Taller de Maquetación -    • Taller de Maquetación  </w:t>
+      </w:r>
+    </w:p>
+    <w:p>
+      <w:r>
+        <w:rPr>
+          <w:rFonts w:ascii="Segoe UI Emoji" w:hAnsi="Segoe UI Emoji" w:cs="Segoe UI Emoji"/>
+        </w:rPr>
+        <w:t>🔴</w:t>
+      </w:r>
+      <w:r>
+        <w:t xml:space="preserve"> </w:t>
+      </w:r>
+      <w:proofErr w:type="spellStart"/>
+      <w:r>
+        <w:t>Figma</w:t>
+      </w:r>
+      <w:proofErr w:type="spellEnd"/>
+      <w:r>
+        <w:t xml:space="preserve"> -    • Curso </w:t>
+      </w:r>
+      <w:proofErr w:type="spellStart"/>
+      <w:r>
+        <w:t>Figma</w:t>
+      </w:r>
+      <w:proofErr w:type="spellEnd"/>
+      <w:r>
+        <w:t xml:space="preserve">  </w:t>
+      </w:r>
+    </w:p>
+    <w:p>
+      <w:r>
+        <w:rPr>
+          <w:rFonts w:ascii="Segoe UI Emoji" w:hAnsi="Segoe UI Emoji" w:cs="Segoe UI Emoji"/>
+        </w:rPr>
+        <w:t>🟡</w:t>
+      </w:r>
+      <w:r>
+        <w:t xml:space="preserve"> JavaScript -    • Curso JavaScript  </w:t>
+      </w:r>
+    </w:p>
+    <w:p>
+      <w:r>
+        <w:rPr>
+          <w:rFonts w:ascii="Segoe UI Emoji" w:hAnsi="Segoe UI Emoji" w:cs="Segoe UI Emoji"/>
+        </w:rPr>
+        <w:t>🔵</w:t>
+      </w:r>
+      <w:r>
+        <w:t xml:space="preserve"> </w:t>
+      </w:r>
+      <w:proofErr w:type="spellStart"/>
+      <w:r>
+        <w:t>React</w:t>
+      </w:r>
+      <w:proofErr w:type="spellEnd"/>
+      <w:r>
+        <w:t xml:space="preserve"> -    • Curso React.js  </w:t>
+      </w:r>
+    </w:p>
     <w:p/>
     <w:p>
-      <w:pPr>
-        <w:spacing w:before="100" w:beforeAutospacing="1" w:after="100" w:afterAutospacing="1" w:line="240" w:lineRule="auto"/>
-        <w:outlineLvl w:val="0"/>
-        <w:rPr>
-          <w:rFonts w:ascii="Times New Roman" w:eastAsia="Times New Roman" w:hAnsi="Times New Roman" w:cs="Times New Roman"/>
-          <w:b/>
-          <w:bCs/>
-          <w:kern w:val="36"/>
-          <w:sz w:val="48"/>
-          <w:szCs w:val="48"/>
-          <w:lang w:eastAsia="es-AR"/>
-        </w:rPr>
-      </w:pPr>
-      <w:r>
-        <w:rPr>
-          <w:rFonts w:ascii="Times New Roman" w:eastAsia="Times New Roman" w:hAnsi="Times New Roman" w:cs="Times New Roman"/>
-          <w:b/>
-          <w:bCs/>
-          <w:kern w:val="36"/>
-          <w:sz w:val="48"/>
-          <w:szCs w:val="48"/>
-          <w:lang w:eastAsia="es-AR"/>
-        </w:rPr>
-        <w:t xml:space="preserve">Curso HTML &amp; CSS </w:t>
-      </w:r>
+      <w:r>
+        <w:t xml:space="preserve">Son 45 horas en total / 4 horas por </w:t>
+      </w:r>
+      <w:proofErr w:type="spellStart"/>
+      <w:r>
+        <w:t>dia</w:t>
+      </w:r>
+      <w:proofErr w:type="spellEnd"/>
+      <w:r>
+        <w:t>:</w:t>
+      </w:r>
+    </w:p>
+    <w:p>
+      <w:r>
+        <w:t>Son</w:t>
+      </w:r>
+    </w:p>
+    <w:p>
+      <w:r>
+        <w:t xml:space="preserve">10 </w:t>
+      </w:r>
+      <w:proofErr w:type="spellStart"/>
       <w:proofErr w:type="gramStart"/>
       <w:r>
-        <w:rPr>
-          <w:rFonts w:ascii="Times New Roman" w:eastAsia="Times New Roman" w:hAnsi="Times New Roman" w:cs="Times New Roman"/>
-          <w:b/>
-          <w:bCs/>
-          <w:kern w:val="36"/>
-          <w:sz w:val="48"/>
-          <w:szCs w:val="48"/>
-          <w:lang w:eastAsia="es-AR"/>
-        </w:rPr>
-        <w:t>( 1</w:t>
+        <w:t>dias</w:t>
+      </w:r>
+      <w:proofErr w:type="spellEnd"/>
+      <w:r>
+        <w:t>:!</w:t>
       </w:r>
       <w:proofErr w:type="gramEnd"/>
-      <w:r>
-        <w:rPr>
-          <w:rFonts w:ascii="Times New Roman" w:eastAsia="Times New Roman" w:hAnsi="Times New Roman" w:cs="Times New Roman"/>
-          <w:b/>
-          <w:bCs/>
-          <w:kern w:val="36"/>
-          <w:sz w:val="48"/>
-          <w:szCs w:val="48"/>
-          <w:lang w:eastAsia="es-AR"/>
-        </w:rPr>
-        <w:t xml:space="preserve"> / 5 ): Fundamentos HTML - </w:t>
-      </w:r>
-      <w:proofErr w:type="spellStart"/>
-      <w:r>
-        <w:rPr>
-          <w:rFonts w:ascii="Times New Roman" w:eastAsia="Times New Roman" w:hAnsi="Times New Roman" w:cs="Times New Roman"/>
-          <w:b/>
-          <w:bCs/>
-          <w:kern w:val="36"/>
-          <w:sz w:val="48"/>
-          <w:szCs w:val="48"/>
-          <w:lang w:eastAsia="es-AR"/>
-        </w:rPr>
-        <w:t>jonmircha</w:t>
-      </w:r>
-      <w:proofErr w:type="spellEnd"/>
     </w:p>
     <w:p/>
-    <w:p>
-      <w:r>
-        <w:t>https://www.youtube.com/watch?v=-oK6zL01fNM&amp;list=PLvq-jIkSeTUZ7FtDshwPGlZoLSWyR5ryt&amp;index=2&amp;ab_channel=jonmircha</w:t>
-      </w:r>
-    </w:p>
-    <w:p/>
-    <w:p>
-      <w:r>
-        <w:t>1. 0:00:00​ - Bienvenida</w:t>
-      </w:r>
-    </w:p>
-    <w:p>
-      <w:r>
-        <w:t>2. 0:02:29 - Software que debemos instalar para comenzar.</w:t>
-      </w:r>
-    </w:p>
-    <w:p>
-      <w:r>
-        <w:t xml:space="preserve">3. 0:07:01 - Configuración de Visual Studio </w:t>
-      </w:r>
-      <w:proofErr w:type="spellStart"/>
-      <w:r>
-        <w:t>Code</w:t>
-      </w:r>
-      <w:proofErr w:type="spellEnd"/>
-      <w:r>
-        <w:t>.</w:t>
-      </w:r>
-    </w:p>
-    <w:p>
-      <w:r>
-        <w:t>4. 0:08:46 - Creando mi primer documento HTML</w:t>
-      </w:r>
-    </w:p>
-    <w:p>
-      <w:r>
-        <w:t xml:space="preserve">5. 0:15:13 - Emmet.io y Atajos de Visual Studio </w:t>
-      </w:r>
-      <w:proofErr w:type="spellStart"/>
-      <w:r>
-        <w:t>Code</w:t>
-      </w:r>
-      <w:proofErr w:type="spellEnd"/>
-    </w:p>
-    <w:p>
-      <w:r>
-        <w:t>6. 0:22:17 - Introducción a HTML y su documentación</w:t>
-      </w:r>
-    </w:p>
-    <w:p>
-      <w:r>
-        <w:t>7. 0:34:37 - Estructura básica de un documento HTML</w:t>
-      </w:r>
-    </w:p>
-    <w:p>
-      <w:r>
-        <w:t>8. 0:47:13 - Comentarios en HTML</w:t>
-      </w:r>
-    </w:p>
-    <w:p>
-      <w:r>
-        <w:t xml:space="preserve">9. 0:51:03 - Etiqueta </w:t>
-      </w:r>
-      <w:proofErr w:type="spellStart"/>
-      <w:r>
-        <w:t>html</w:t>
-      </w:r>
-      <w:proofErr w:type="spellEnd"/>
-      <w:r>
-        <w:t xml:space="preserve"> y el atributo </w:t>
-      </w:r>
-      <w:proofErr w:type="spellStart"/>
-      <w:r>
-        <w:t>lang</w:t>
-      </w:r>
-      <w:proofErr w:type="spellEnd"/>
-    </w:p>
-    <w:p>
-      <w:r>
-        <w:t>10. 0:58:36 - Etiqueta DOCTYPE</w:t>
-      </w:r>
-    </w:p>
-    <w:p>
-      <w:r>
-        <w:t xml:space="preserve">11. 1:01:33- Atributo </w:t>
-      </w:r>
-      <w:proofErr w:type="spellStart"/>
-      <w:r>
-        <w:t>charset</w:t>
-      </w:r>
-      <w:proofErr w:type="spellEnd"/>
-    </w:p>
-    <w:p>
-      <w:r>
-        <w:t xml:space="preserve">12. 1:10:43- Meta etiqueta </w:t>
-      </w:r>
-      <w:proofErr w:type="spellStart"/>
-      <w:r>
-        <w:t>viewport</w:t>
-      </w:r>
-      <w:proofErr w:type="spellEnd"/>
-    </w:p>
-    <w:p>
-      <w:r>
-        <w:t>13. 1:16:31 - Título y Descripciones</w:t>
-      </w:r>
-    </w:p>
-    <w:p>
-      <w:r>
-        <w:t>14. 1:24:05 - Tabla Periódica de los Elementos HTML</w:t>
-      </w:r>
-    </w:p>
-    <w:p>
-      <w:r>
-        <w:t>15. 1:32:50 - Encabezados</w:t>
-      </w:r>
-    </w:p>
-    <w:p>
-      <w:r>
-        <w:t>16. 1:38:14 - Etiquetas de texto básicas</w:t>
-      </w:r>
-    </w:p>
-    <w:p>
-      <w:r>
-        <w:t>17. 1:43:35 - Etiquetas de texto semánticas</w:t>
-      </w:r>
-    </w:p>
-    <w:p>
-      <w:r>
-        <w:t>18. 1:48:59 - Etiquetas de salto</w:t>
-      </w:r>
-    </w:p>
-    <w:p>
-      <w:r>
-        <w:t>19. 1:56:37 - Etiquetas de formateo</w:t>
-      </w:r>
-    </w:p>
-    <w:p>
-      <w:r>
-        <w:t>20. 2:03:31 - Etiquetas semántica estructurales</w:t>
-      </w:r>
-    </w:p>
-    <w:p>
-      <w:r>
-        <w:t>21. 2:15:38 - Interpretando la semántica en HTML</w:t>
-      </w:r>
-    </w:p>
-    <w:p>
-      <w:r>
-        <w:t>22. 2:29:40 - Etiquetas de línea y de bloque</w:t>
-      </w:r>
-    </w:p>
-    <w:p>
-      <w:r>
-        <w:t>23. 2:40:42 - Estilos en HTML</w:t>
-      </w:r>
-    </w:p>
-    <w:p>
-      <w:r>
-        <w:lastRenderedPageBreak/>
-        <w:t>24. 2:50:03 - Scripts en HTML</w:t>
-      </w:r>
-    </w:p>
-    <w:p>
-      <w:r>
-        <w:t>25. 2:55:21 - Imágenes</w:t>
-      </w:r>
-    </w:p>
-    <w:p>
-      <w:r>
-        <w:t>26. 3:03:13 - Vectores</w:t>
-      </w:r>
-    </w:p>
-    <w:p>
-      <w:r>
-        <w:t>27. 3:13:41 - Figuras</w:t>
-      </w:r>
-    </w:p>
-    <w:p>
-      <w:r>
-        <w:t>28. 3:17:54 - Listas Ordenadas</w:t>
-      </w:r>
-    </w:p>
-    <w:p>
-      <w:r>
-        <w:t>29. 3:22:49 - Listas Desordenadas</w:t>
-      </w:r>
-    </w:p>
-    <w:p>
-      <w:r>
-        <w:t>30. 3:25:57 - Listas de Definición</w:t>
-      </w:r>
-    </w:p>
-    <w:p>
-      <w:r>
-        <w:t>31. 3:29:42 - Tablas</w:t>
-      </w:r>
-    </w:p>
-    <w:p>
-      <w:r>
-        <w:t>32. 3:46:28 - Enlaces</w:t>
-      </w:r>
-    </w:p>
-    <w:p>
-      <w:r>
-        <w:t>33. 4:00:39 - Enlaces Internos</w:t>
-      </w:r>
-    </w:p>
-    <w:p>
-      <w:r>
-        <w:t>34. 4:15:07 - Enlaces y Protocolos especiales</w:t>
-      </w:r>
-    </w:p>
-    <w:p>
-      <w:r>
-        <w:t>35. 4:24:21 - Elementos Interactivos</w:t>
-      </w:r>
-    </w:p>
-    <w:p>
-      <w:r>
-        <w:t>36. 4:39:57 - Audio y Video</w:t>
-      </w:r>
-    </w:p>
-    <w:p>
-      <w:r>
-        <w:t xml:space="preserve">37. 4:54:50 - </w:t>
-      </w:r>
-      <w:proofErr w:type="spellStart"/>
-      <w:r>
-        <w:t>Iframes</w:t>
-      </w:r>
-      <w:proofErr w:type="spellEnd"/>
-    </w:p>
-    <w:p>
-      <w:r>
-        <w:t>38. 5:07:14 - Elementos de Formularios</w:t>
-      </w:r>
-    </w:p>
-    <w:p>
-      <w:r>
-        <w:t>39. 5:31:50 - Atributos de Inputs y Formularios</w:t>
-      </w:r>
-    </w:p>
-    <w:p>
-      <w:r>
-        <w:t xml:space="preserve">40. 6:00:57 - </w:t>
-      </w:r>
-      <w:proofErr w:type="spellStart"/>
-      <w:r>
-        <w:t>Selects</w:t>
-      </w:r>
-      <w:proofErr w:type="spellEnd"/>
-      <w:r>
-        <w:t xml:space="preserve">, Radios y </w:t>
-      </w:r>
-      <w:proofErr w:type="spellStart"/>
-      <w:r>
-        <w:t>Checkboxs</w:t>
-      </w:r>
-      <w:proofErr w:type="spellEnd"/>
-    </w:p>
-    <w:p>
-      <w:r>
-        <w:t>41. 6:27:28 - Formulario de Contacto</w:t>
-      </w:r>
-    </w:p>
-    <w:p>
-      <w:r>
-        <w:t xml:space="preserve">42. 6:43:48 - </w:t>
-      </w:r>
-      <w:proofErr w:type="spellStart"/>
-      <w:r>
-        <w:t>DataAtributtes</w:t>
-      </w:r>
-      <w:proofErr w:type="spellEnd"/>
-    </w:p>
-    <w:p>
-      <w:r>
-        <w:t xml:space="preserve">43. 6:50:01 - </w:t>
-      </w:r>
-      <w:proofErr w:type="spellStart"/>
-      <w:r>
-        <w:t>Metaetiquetas</w:t>
-      </w:r>
-      <w:proofErr w:type="spellEnd"/>
-      <w:r>
-        <w:t xml:space="preserve"> para SEO y Móviles</w:t>
-      </w:r>
-    </w:p>
-    <w:p>
-      <w:r>
-        <w:t>44. 7:03:46 - Meta etiquetas para Redes Sociales</w:t>
-      </w:r>
-    </w:p>
-    <w:p>
-      <w:r>
-        <w:t>45. 7:19:09 - Accesibilidad Web</w:t>
-      </w:r>
-    </w:p>
-    <w:p>
-      <w:r>
-        <w:t>46. 7:37:23 - Despedida</w:t>
-      </w:r>
-    </w:p>
     <w:sectPr>
       <w:pgSz w:w="11906" w:h="16838"/>
       <w:pgMar w:top="1417" w:right="1701" w:bottom="1417" w:left="1701" w:header="708" w:footer="708" w:gutter="0"/>

</xml_diff>